<commit_message>
Ya termine el tercer resumen.
</commit_message>
<xml_diff>
--- a/Allabstconlcu.docx
+++ b/Allabstconlcu.docx
@@ -59,7 +59,19 @@
         <w:rPr>
           <w:lang w:val="en-US"/>
         </w:rPr>
-        <w:t xml:space="preserve"> of the basic needs for any healthcare professional is to be able to access to clinical information of patients in an understandable and normalized way. The lifelong clinical information of any person supported by electronic means configures his/her Electronic Health Record (EHR). This information is usually distributed among several independent and heterogeneous systems that may be syntactically or semantically incompatible. The Dual Model architecture has appeared as a new proposal for maintaining a homogeneous representation of the EHR with a clear separation between information and knowledge. Information is represented by a Reference Model which describes common data structures with minimal semantics. Knowledge is specified by archetypes, which are formal representations of clinical concepts built upon a particular Reference Model. This kind of architecture is originally thought for implantation of new clinical information systems, but archetypes can be also used for integrating data of existing and not normalized systems, adding at the same time a semantic meaning to the integrated data. In this paper we explain the possible use of a Dual Model approach for semantic integration and standardization of heterogeneous clinical data sources and present </w:t>
+        <w:t xml:space="preserve"> of the basic needs for any healthcare professional is to be able t</w:t>
+      </w:r>
+      <w:r>
+        <w:rPr>
+          <w:lang w:val="en-US"/>
+        </w:rPr>
+        <w:t>-</w:t>
+      </w:r>
+      <w:r>
+        <w:rPr>
+          <w:lang w:val="en-US"/>
+        </w:rPr>
+        <w:t xml:space="preserve">o access to clinical information of patients in an understandable and normalized way. The lifelong clinical information of any person supported by electronic means configures his/her Electronic Health Record (EHR). This information is usually distributed among several independent and heterogeneous systems that may be syntactically or semantically incompatible. The Dual Model architecture has appeared as a new proposal for maintaining a homogeneous representation of the EHR with a clear separation between information and knowledge. Information is represented by a Reference Model which describes common data structures with minimal semantics. Knowledge is specified by archetypes, which are formal representations of clinical concepts built upon a particular Reference Model. This kind of architecture is originally thought for implantation of new clinical information systems, but archetypes can be also used for integrating data of existing and not normalized systems, adding at the same time a semantic meaning to the integrated data. In this paper we explain the possible use of a Dual Model approach for semantic integration and standardization of heterogeneous clinical data sources and present </w:t>
       </w:r>
       <w:proofErr w:type="spellStart"/>
       <w:r>
@@ -1832,7 +1844,16 @@
       </w:r>
       <w:proofErr w:type="gramEnd"/>
       <w:r>
-        <w:t xml:space="preserve">. En este trabajo se propone </w:t>
+        <w:t xml:space="preserve">. </w:t>
+      </w:r>
+      <w:r>
+        <w:rPr>
+          <w:highlight w:val="yellow"/>
+        </w:rPr>
+        <w:t>En este trabajo se propone</w:t>
+      </w:r>
+      <w:r>
+        <w:t xml:space="preserve"> </w:t>
       </w:r>
       <w:r>
         <w:rPr>
@@ -2054,7 +2075,14 @@
         <w:rPr>
           <w:highlight w:val="yellow"/>
         </w:rPr>
-        <w:t>Las ventajas de esta arquitectura de integración semántico orientado a agentes ontología</w:t>
+        <w:t xml:space="preserve">Las ventajas de esta </w:t>
+      </w:r>
+      <w:bookmarkStart w:id="0" w:name="_GoBack"/>
+      <w:r>
+        <w:rPr>
+          <w:highlight w:val="yellow"/>
+        </w:rPr>
+        <w:t>arquitectura de integración semántico orientado a agentes ontología</w:t>
       </w:r>
       <w:r>
         <w:t xml:space="preserve"> impulsada incluye: </w:t>
@@ -2080,7 +2108,14 @@
         <w:rPr>
           <w:highlight w:val="yellow"/>
         </w:rPr>
-        <w:t>proporciona mecanismos para lidiar con el cambio de los datos</w:t>
+        <w:t>proporc</w:t>
+      </w:r>
+      <w:bookmarkEnd w:id="0"/>
+      <w:r>
+        <w:rPr>
+          <w:highlight w:val="yellow"/>
+        </w:rPr>
+        <w:t>iona mecanismos para lidiar con el cambio de los datos</w:t>
       </w:r>
       <w:r>
         <w:t xml:space="preserve">, la </w:t>
@@ -2109,8 +2144,6 @@
         </w:rPr>
         <w:t>la metodología de integración semántica y la arquitectura general del sistema no sólo para esta aplicación particular MDO</w:t>
       </w:r>
-      <w:bookmarkStart w:id="0" w:name="_GoBack"/>
-      <w:bookmarkEnd w:id="0"/>
       <w:r>
         <w:t xml:space="preserve">, sino también para muchos otros dominios de aplicación similares, como las finanzas y la bioinformática, y muchos módulos de software (por ejemplo, la gestión de datos basada en XML, gestión de recursos de computación, </w:t>
       </w:r>
@@ -2195,7 +2228,7 @@
             <w:noProof/>
             <w:lang w:val="es-ES"/>
           </w:rPr>
-          <w:t>10</w:t>
+          <w:t>9</w:t>
         </w:r>
         <w:r>
           <w:fldChar w:fldCharType="end"/>

</xml_diff>

<commit_message>
Acabe dos resúmenes de los integradores de la información.
</commit_message>
<xml_diff>
--- a/Allabstconlcu.docx
+++ b/Allabstconlcu.docx
@@ -964,21 +964,19 @@
           <w:lang w:val="en-US"/>
         </w:rPr>
         <w:lastRenderedPageBreak/>
-        <w:t xml:space="preserve">Abstract In the era of knowledge-based economy and mass customization, knowledge has been regarded as a strategic factor to get competing advantages. Thus knowledge management has attracted attention of both companies and academy. Corporate memory is the computer systems to support enterprise knowledge management activities (identification, acquisition, storage, usage, communication, and development). Design rationale is a kind of knowledge which affects the core competence of manufacturing enterprises. It explains why and how a product is designed as it is. Design rationale can be used to support design reuse, design communication and design verification. Thus the design quality and efficiency can be improved. In this paper, the capturing and providing of design rationale have been treated as part of knowledge management activities. We adopt an ontology-based approach to capture design rationale information and provide </w:t>
-      </w:r>
-      <w:proofErr w:type="spellStart"/>
-      <w:r>
-        <w:rPr>
-          <w:lang w:val="en-US"/>
-        </w:rPr>
-        <w:t>thsm</w:t>
-      </w:r>
-      <w:proofErr w:type="spellEnd"/>
-      <w:r>
-        <w:rPr>
-          <w:lang w:val="en-US"/>
-        </w:rPr>
-        <w:t xml:space="preserve"> actively with an intelligent agent integrated with the workflow management system. The ontologies for design rationale modeling are described and the methodology of capturing and providing design rationale actively is presented under the background of freight car design.</w:t>
+        <w:t>Abstract In the era of knowledge-based economy and mass customization, knowledge has been regarded as a strategic factor to get competing advantages. Thus knowledge management has attracted attention of both companies and academy. Corporate memory is the computer systems to support enterprise knowledge management activities (identification, acquisition, storage, usage, communication, and development). Design rationale is a kind of knowledge which affects the core competence of manufacturing enterprises. It explains why and how a product is designed as it is. Design rationale can be used to support design reuse, design communication and design verification. Thus the design quality and efficiency can be improved. In this paper, the capturing and providing of design rationale have been treated as part of knowledge management activities. We adopt an ontology-based approach to capture design ratio</w:t>
+      </w:r>
+      <w:r>
+        <w:rPr>
+          <w:lang w:val="en-US"/>
+        </w:rPr>
+        <w:t>nale information and provide the</w:t>
+      </w:r>
+      <w:r>
+        <w:rPr>
+          <w:lang w:val="en-US"/>
+        </w:rPr>
+        <w:t>m actively with an intelligent agent integrated with the workflow management system. The ontologies for design rationale modeling are described and the methodology of capturing and providing design rationale actively is presented under the background of freight car design.</w:t>
       </w:r>
     </w:p>
     <w:p>
@@ -1072,21 +1070,25 @@
         <w:rPr>
           <w:highlight w:val="yellow"/>
         </w:rPr>
-        <w:t xml:space="preserve">un enfoque basado en ontologías para capturar la información lógica de diseño y proporcionar </w:t>
-      </w:r>
-      <w:proofErr w:type="spellStart"/>
-      <w:r>
-        <w:rPr>
-          <w:highlight w:val="yellow"/>
-        </w:rPr>
-        <w:t>thsm</w:t>
-      </w:r>
-      <w:proofErr w:type="spellEnd"/>
-      <w:r>
-        <w:rPr>
-          <w:highlight w:val="yellow"/>
-        </w:rPr>
-        <w:t xml:space="preserve"> activamente con un agente inteligente integrado con el sistema de gestión de flujo de trabajo</w:t>
+        <w:t xml:space="preserve">un enfoque basado en ontologías para capturar la información lógica de diseño </w:t>
+      </w:r>
+      <w:r>
+        <w:rPr>
+          <w:highlight w:val="yellow"/>
+        </w:rPr>
+        <w:t xml:space="preserve">y proporcionarles activamente con un agente inteligente integrado </w:t>
+      </w:r>
+      <w:r>
+        <w:rPr>
+          <w:highlight w:val="yellow"/>
+        </w:rPr>
+        <w:t xml:space="preserve">con </w:t>
+      </w:r>
+      <w:r>
+        <w:rPr>
+          <w:highlight w:val="yellow"/>
+        </w:rPr>
+        <w:t>el sistema de gestión de flujo de trabajo</w:t>
       </w:r>
       <w:r>
         <w:t>. Las ontologías para el diseño de modelos justificación se describen y la metodología de captura y establecer el fundamento de diseño activa se presenta bajo el fondo del diseño de automóviles de carga.</w:t>
@@ -1296,7 +1298,20 @@
       </w:pPr>
       <w:r>
         <w:lastRenderedPageBreak/>
-        <w:t xml:space="preserve">Resumen-La tarea de la Gestión del Conocimiento (KM) es capturar el conocimiento explícito y tácito de una organización con el fin de facilitar el acceso, el intercambio y la reutilización de esa información. Capital de conocimiento es un activo estratégico en el logro de los objetivos, un elemento importante para la supervivencia de la organización. En este artículo, se presenta </w:t>
+        <w:t xml:space="preserve">Resumen-La tarea de la Gestión del Conocimiento (KM) es capturar el conocimiento explícito y tácito de una organización con el fin de facilitar el acceso, el intercambio y la reutilización de esa información. </w:t>
+      </w:r>
+      <w:r>
+        <w:rPr>
+          <w:highlight w:val="yellow"/>
+        </w:rPr>
+        <w:t>Capital de conocimiento es un activo estratégico en el logro de los objetivos, un elemento importante para la supervivencia de la organización</w:t>
+      </w:r>
+      <w:r>
+        <w:t xml:space="preserve">. </w:t>
+      </w:r>
+      <w:bookmarkStart w:id="0" w:name="_GoBack"/>
+      <w:r>
+        <w:t xml:space="preserve">En este artículo, se presenta </w:t>
       </w:r>
       <w:r>
         <w:rPr>
@@ -1323,13 +1338,53 @@
         <w:t>proponer un modelo de interacción adecuada para representar y gestionar memorias corporativas en forma colaborativa</w:t>
       </w:r>
       <w:r>
-        <w:t xml:space="preserve">. Por último, presentamos </w:t>
-      </w:r>
-      <w:r>
-        <w:rPr>
-          <w:highlight w:val="yellow"/>
-        </w:rPr>
-        <w:t>PCOGEME, un entorno de colaboración basado en ideas y consensual mecanismo de toma de construir memorias corporativas utilizando ontologías</w:t>
+        <w:t xml:space="preserve">. </w:t>
+      </w:r>
+      <w:bookmarkEnd w:id="0"/>
+      <w:r>
+        <w:t xml:space="preserve">Por último, presentamos </w:t>
+      </w:r>
+      <w:r>
+        <w:rPr>
+          <w:highlight w:val="yellow"/>
+        </w:rPr>
+        <w:t xml:space="preserve">PCOGEME, un entorno de colaboración basado en </w:t>
+      </w:r>
+      <w:r>
+        <w:rPr>
+          <w:highlight w:val="yellow"/>
+        </w:rPr>
+        <w:t xml:space="preserve">la lluvia de </w:t>
+      </w:r>
+      <w:r>
+        <w:rPr>
+          <w:highlight w:val="yellow"/>
+        </w:rPr>
+        <w:t xml:space="preserve">ideas y mecanismo de toma </w:t>
+      </w:r>
+      <w:r>
+        <w:rPr>
+          <w:highlight w:val="yellow"/>
+        </w:rPr>
+        <w:t xml:space="preserve">decisiones consensual para </w:t>
+      </w:r>
+      <w:r>
+        <w:rPr>
+          <w:highlight w:val="yellow"/>
+        </w:rPr>
+        <w:t xml:space="preserve"> construir</w:t>
+      </w:r>
+      <w:r>
+        <w:rPr>
+          <w:highlight w:val="yellow"/>
+        </w:rPr>
+        <w:t xml:space="preserve"> </w:t>
+      </w:r>
+      <w:r>
+        <w:rPr>
+          <w:highlight w:val="yellow"/>
+        </w:rPr>
+        <w:t>memorias corporativas utilizando ontologías</w:t>
       </w:r>
       <w:r>
         <w:t xml:space="preserve"> decisión</w:t>
@@ -1551,7 +1606,16 @@
         <w:jc w:val="both"/>
       </w:pPr>
       <w:r>
-        <w:t xml:space="preserve">En este artículo, hemos presentado PCOGEME, un entorno de colaboración para gestionar memorias corporativas basadas en ontologías. </w:t>
+        <w:t xml:space="preserve">En este artículo, hemos presentado </w:t>
+      </w:r>
+      <w:r>
+        <w:rPr>
+          <w:highlight w:val="yellow"/>
+        </w:rPr>
+        <w:t>PCOGEME, un entorno de colaboración para gestionar memorias corporativas basadas en ontologías.</w:t>
+      </w:r>
+      <w:r>
+        <w:t xml:space="preserve"> </w:t>
       </w:r>
       <w:r>
         <w:rPr>
@@ -1560,15 +1624,31 @@
         <w:t>PCOGEME hace posible la creación, gestión, difusión, mantenimiento de memorias</w:t>
       </w:r>
       <w:r>
-        <w:t xml:space="preserve"> de empresa, respetando los roles de cada uno. </w:t>
-      </w:r>
-      <w:proofErr w:type="spellStart"/>
-      <w:r>
-        <w:t>Elso</w:t>
-      </w:r>
-      <w:proofErr w:type="spellEnd"/>
-      <w:r>
-        <w:t>, se ha justificado el uso de la memoria corporativa y la contribución de las ontologías en este paso. Entonces nos mantuvimos en su conjunto de funcionalidades básicas que debe ofrecer un entorno para la gestión del conocimiento. ¿Cuál es el futuro de la investigación sobre la gestión del conocimiento? A pesar de que existen herramientas comercializadas por empresas industriales, muchos problemas siguen sin resolverse y mucha investigación todavía tiene que llevarse a cabo. Citemos las respuest</w:t>
+        <w:t xml:space="preserve"> </w:t>
+      </w:r>
+      <w:r>
+        <w:rPr>
+          <w:highlight w:val="yellow"/>
+        </w:rPr>
+        <w:t>de empresa</w:t>
+      </w:r>
+      <w:r>
+        <w:t xml:space="preserve">, respetando los roles de cada uno. </w:t>
+      </w:r>
+      <w:r>
+        <w:t>Además</w:t>
+      </w:r>
+      <w:r>
+        <w:t xml:space="preserve">, </w:t>
+      </w:r>
+      <w:r>
+        <w:rPr>
+          <w:highlight w:val="yellow"/>
+        </w:rPr>
+        <w:t>se ha justificado el uso de la memoria corporativa y la contribución de las ontologías en este paso</w:t>
+      </w:r>
+      <w:r>
+        <w:t>. Entonces nos mantuvimos en su conjunto de funcionalidades básicas que debe ofrecer un entorno para la gestión del conocimiento. ¿Cuál es el futuro de la investigación sobre la gestión del conocimiento? A pesar de que existen herramientas comercializadas por empresas industriales, muchos problemas siguen sin resolverse y mucha investigación todavía tiene que llevarse a cabo. Citemos las respuest</w:t>
       </w:r>
       <w:r>
         <w:t>as de las siguientes preguntas:</w:t>
@@ -2075,14 +2155,7 @@
         <w:rPr>
           <w:highlight w:val="yellow"/>
         </w:rPr>
-        <w:t xml:space="preserve">Las ventajas de esta </w:t>
-      </w:r>
-      <w:bookmarkStart w:id="0" w:name="_GoBack"/>
-      <w:r>
-        <w:rPr>
-          <w:highlight w:val="yellow"/>
-        </w:rPr>
-        <w:t>arquitectura de integración semántico orientado a agentes ontología</w:t>
+        <w:t>Las ventajas de esta arquitectura de integración semántico orientado a agentes ontología</w:t>
       </w:r>
       <w:r>
         <w:t xml:space="preserve"> impulsada incluye: </w:t>
@@ -2108,14 +2181,7 @@
         <w:rPr>
           <w:highlight w:val="yellow"/>
         </w:rPr>
-        <w:t>proporc</w:t>
-      </w:r>
-      <w:bookmarkEnd w:id="0"/>
-      <w:r>
-        <w:rPr>
-          <w:highlight w:val="yellow"/>
-        </w:rPr>
-        <w:t>iona mecanismos para lidiar con el cambio de los datos</w:t>
+        <w:t>proporciona mecanismos para lidiar con el cambio de los datos</w:t>
       </w:r>
       <w:r>
         <w:t xml:space="preserve">, la </w:t>
@@ -2228,7 +2294,7 @@
             <w:noProof/>
             <w:lang w:val="es-ES"/>
           </w:rPr>
-          <w:t>9</w:t>
+          <w:t>8</w:t>
         </w:r>
         <w:r>
           <w:fldChar w:fldCharType="end"/>

</xml_diff>